<commit_message>
Pushing 04/18/2024 work for merge
 On branch N5QC_20240418_2
 Changes to be committed:
	modified:   Lessons_and_Logs/Inventr_io/0-Getting_Started/Notes/Lesson_0_Notes_and_Journal.docx
	new file:   Lessons_and_Logs/Inventr_io/1-Traffic_Light_Simulator/CAD/Lesson_1.fzz
	new file:   Lessons_and_Logs/Inventr_io/1-Traffic_Light_Simulator/Notes/Lesson_1_Notes_and_Journal.docx
	modified:   Project_Management/2024_04_18_Python_Gantt_Schedule.xlsx
</commit_message>
<xml_diff>
--- a/Lessons_and_Logs/Inventr_io/0-Getting_Started/Notes/Lesson_0_Notes_and_Journal.docx
+++ b/Lessons_and_Logs/Inventr_io/0-Getting_Started/Notes/Lesson_0_Notes_and_Journal.docx
@@ -88,6 +88,9 @@
     </w:p>
     <w:p>
       <w:r>
+        <w:rPr>
+          <w:noProof/>
+        </w:rPr>
         <w:drawing>
           <wp:inline distT="0" distB="0" distL="0" distR="0" wp14:anchorId="09954A5C" wp14:editId="6365460E">
             <wp:extent cx="5943600" cy="508000"/>
@@ -172,19 +175,19 @@
           <w:numId w:val="1"/>
         </w:numPr>
         <w:rPr>
-          <w:color w:val="FF0000"/>
-        </w:rPr>
-      </w:pPr>
-      <w:r>
-        <w:rPr>
-          <w:color w:val="FF0000"/>
+          <w:color w:val="00B050"/>
+        </w:rPr>
+      </w:pPr>
+      <w:r>
+        <w:rPr>
+          <w:color w:val="00B050"/>
         </w:rPr>
         <w:t xml:space="preserve">Download to </w:t>
       </w:r>
       <w:proofErr w:type="spellStart"/>
       <w:r>
         <w:rPr>
-          <w:color w:val="FF0000"/>
+          <w:color w:val="00B050"/>
         </w:rPr>
         <w:t>Rpi</w:t>
       </w:r>
@@ -221,6 +224,9 @@
     </w:p>
     <w:p>
       <w:r>
+        <w:rPr>
+          <w:noProof/>
+        </w:rPr>
         <w:drawing>
           <wp:inline distT="0" distB="0" distL="0" distR="0" wp14:anchorId="7D87026D" wp14:editId="3F7512F3">
             <wp:extent cx="2559182" cy="463574"/>
@@ -286,6 +292,9 @@
     <w:p/>
     <w:p>
       <w:r>
+        <w:rPr>
+          <w:noProof/>
+        </w:rPr>
         <w:drawing>
           <wp:inline distT="0" distB="0" distL="0" distR="0" wp14:anchorId="2B02BAC9" wp14:editId="22C477FB">
             <wp:extent cx="3092609" cy="425472"/>
@@ -351,7 +360,13 @@
     </w:p>
     <w:p>
       <w:r>
-        <w:t xml:space="preserve">Tools | manage packages </w:t>
+        <w:t>Tools | manage pack</w:t>
+      </w:r>
+      <w:r>
+        <w:t xml:space="preserve"> </w:t>
+      </w:r>
+      <w:r>
+        <w:t xml:space="preserve">ages </w:t>
       </w:r>
       <w:proofErr w:type="gramStart"/>
       <w:r>
@@ -370,10 +385,70 @@
         <w:t xml:space="preserve"> tools</w:t>
       </w:r>
     </w:p>
+    <w:p>
+      <w:pPr>
+        <w:pStyle w:val="ListParagraph"/>
+        <w:numPr>
+          <w:ilvl w:val="1"/>
+          <w:numId w:val="1"/>
+        </w:numPr>
+        <w:rPr>
+          <w:color w:val="00B050"/>
+        </w:rPr>
+      </w:pPr>
+      <w:r>
+        <w:rPr>
+          <w:color w:val="00B050"/>
+        </w:rPr>
+        <w:t>Do</w:t>
+      </w:r>
+      <w:r>
+        <w:rPr>
+          <w:color w:val="00B050"/>
+        </w:rPr>
+        <w:t>ne on</w:t>
+      </w:r>
+      <w:r>
+        <w:rPr>
+          <w:color w:val="00B050"/>
+        </w:rPr>
+        <w:t xml:space="preserve"> HP</w:t>
+      </w:r>
+    </w:p>
+    <w:p>
+      <w:pPr>
+        <w:pStyle w:val="ListParagraph"/>
+        <w:numPr>
+          <w:ilvl w:val="1"/>
+          <w:numId w:val="1"/>
+        </w:numPr>
+        <w:rPr>
+          <w:color w:val="00B050"/>
+        </w:rPr>
+      </w:pPr>
+      <w:r>
+        <w:rPr>
+          <w:color w:val="00B050"/>
+        </w:rPr>
+        <w:t xml:space="preserve">Done on </w:t>
+      </w:r>
+      <w:proofErr w:type="spellStart"/>
+      <w:r>
+        <w:rPr>
+          <w:color w:val="00B050"/>
+        </w:rPr>
+        <w:t>Rpi</w:t>
+      </w:r>
+      <w:proofErr w:type="spellEnd"/>
+    </w:p>
     <w:p/>
-    <w:p>
-      <w:r>
-        <w:lastRenderedPageBreak/>
+    <w:p/>
+    <w:p/>
+    <w:p>
+      <w:r>
+        <w:rPr>
+          <w:noProof/>
+        </w:rPr>
         <w:drawing>
           <wp:inline distT="0" distB="0" distL="0" distR="0" wp14:anchorId="4F59B893" wp14:editId="1C1BF9AF">
             <wp:extent cx="5943600" cy="4169410"/>

</xml_diff>